<commit_message>
add interaction diagram correction
</commit_message>
<xml_diff>
--- a/Evidence for Project Unit.docx
+++ b/Evidence for Project Unit.docx
@@ -1334,16 +1334,17 @@
           <w:b/>
         </w:rPr>
       </w:pPr>
+      <w:bookmarkStart w:id="0" w:name="_GoBack"/>
       <w:r>
         <w:rPr>
           <w:b/>
           <w:noProof/>
         </w:rPr>
         <w:drawing>
-          <wp:inline distT="0" distB="0" distL="0" distR="0" wp14:anchorId="498ABD41" wp14:editId="5E643B52">
-            <wp:extent cx="4852035" cy="4458670"/>
-            <wp:effectExtent l="0" t="0" r="0" b="12065"/>
-            <wp:docPr id="24" name="Picture 24"/>
+          <wp:inline distT="0" distB="0" distL="0" distR="0" wp14:anchorId="7567C841" wp14:editId="067414AE">
+            <wp:extent cx="5733415" cy="4875530"/>
+            <wp:effectExtent l="0" t="0" r="6985" b="1270"/>
+            <wp:docPr id="3" name="Picture 3"/>
             <wp:cNvGraphicFramePr>
               <a:graphicFrameLocks xmlns:a="http://schemas.openxmlformats.org/drawingml/2006/main" noChangeAspect="1"/>
             </wp:cNvGraphicFramePr>
@@ -1351,7 +1352,7 @@
               <a:graphicData uri="http://schemas.openxmlformats.org/drawingml/2006/picture">
                 <pic:pic xmlns:pic="http://schemas.openxmlformats.org/drawingml/2006/picture">
                   <pic:nvPicPr>
-                    <pic:cNvPr id="24" name="Collaboration Diagram.png"/>
+                    <pic:cNvPr id="3" name="Screen Shot 2017-11-21 at 14.56.50.png"/>
                     <pic:cNvPicPr/>
                   </pic:nvPicPr>
                   <pic:blipFill>
@@ -1369,7 +1370,7 @@
                   <pic:spPr>
                     <a:xfrm>
                       <a:off x="0" y="0"/>
-                      <a:ext cx="4863904" cy="4469577"/>
+                      <a:ext cx="5733415" cy="4875530"/>
                     </a:xfrm>
                     <a:prstGeom prst="rect">
                       <a:avLst/>
@@ -1381,46 +1382,46 @@
           </wp:inline>
         </w:drawing>
       </w:r>
-    </w:p>
-    <w:p>
-      <w:pPr>
-        <w:rPr>
-          <w:b/>
-        </w:rPr>
-      </w:pPr>
-    </w:p>
-    <w:p>
-      <w:pPr>
-        <w:rPr>
-          <w:b/>
-        </w:rPr>
-      </w:pPr>
-    </w:p>
-    <w:p>
-      <w:pPr>
-        <w:rPr>
-          <w:b/>
-        </w:rPr>
-      </w:pPr>
-    </w:p>
-    <w:p>
-      <w:pPr>
-        <w:rPr>
-          <w:b/>
-        </w:rPr>
-      </w:pPr>
-    </w:p>
-    <w:p>
-      <w:pPr>
-        <w:rPr>
-          <w:b/>
-        </w:rPr>
-      </w:pPr>
-      <w:r>
-        <w:rPr>
-          <w:b/>
-        </w:rPr>
-        <w:lastRenderedPageBreak/>
+      <w:bookmarkEnd w:id="0"/>
+    </w:p>
+    <w:p>
+      <w:pPr>
+        <w:rPr>
+          <w:b/>
+        </w:rPr>
+      </w:pPr>
+    </w:p>
+    <w:p>
+      <w:pPr>
+        <w:rPr>
+          <w:b/>
+        </w:rPr>
+      </w:pPr>
+    </w:p>
+    <w:p>
+      <w:pPr>
+        <w:rPr>
+          <w:b/>
+        </w:rPr>
+      </w:pPr>
+    </w:p>
+    <w:p>
+      <w:pPr>
+        <w:rPr>
+          <w:b/>
+        </w:rPr>
+      </w:pPr>
+    </w:p>
+    <w:p>
+      <w:pPr>
+        <w:rPr>
+          <w:b/>
+        </w:rPr>
+      </w:pPr>
+      <w:r>
+        <w:rPr>
+          <w:b/>
+        </w:rPr>
         <w:t>P-8 Two Object Diagrams</w:t>
       </w:r>
     </w:p>
@@ -1670,7 +1671,6 @@
         <w:rPr>
           <w:b/>
         </w:rPr>
-        <w:lastRenderedPageBreak/>
         <w:t xml:space="preserve">P- 9 </w:t>
       </w:r>
       <w:r>
@@ -4896,8 +4896,6 @@
           <w:b/>
         </w:rPr>
       </w:pPr>
-      <w:bookmarkStart w:id="0" w:name="_GoBack"/>
-      <w:bookmarkEnd w:id="0"/>
     </w:p>
     <w:sectPr>
       <w:pgSz w:w="11909" w:h="16834"/>

</xml_diff>